<commit_message>
added a new test coverage, put the cache acpu commented in config.yml, changed the HTTP method of a method in the task controller
</commit_message>
<xml_diff>
--- a/Documentation/Contribute.docx
+++ b/Documentation/Contribute.docx
@@ -79,10 +79,8 @@
     </w:p>
     <w:p>
       <w:pPr>
-        <w:pStyle w:val="Corpsdetexte"/>
-        <w:spacing w:line="285" w:lineRule="atLeast"/>
-        <w:rPr>
-          <w:rFonts w:ascii="Arial" w:hAnsi="Arial"/>
+        <w:shd w:val="clear" w:color="auto" w:fill="C6D9F1" w:themeFill="text2" w:themeFillTint="33"/>
+        <w:rPr>
           <w:color w:val="1F497D" w:themeColor="text2"/>
         </w:rPr>
       </w:pPr>
@@ -91,9 +89,28 @@
       <w:pPr>
         <w:shd w:val="clear" w:color="auto" w:fill="C6D9F1" w:themeFill="text2" w:themeFillTint="33"/>
         <w:rPr>
-          <w:color w:val="1F497D" w:themeColor="text2"/>
-        </w:rPr>
-      </w:pPr>
+          <w:color w:val="262626" w:themeColor="text1" w:themeTint="D9"/>
+        </w:rPr>
+      </w:pPr>
+      <w:r>
+        <w:rPr>
+          <w:b/>
+          <w:color w:val="262626" w:themeColor="text1" w:themeTint="D9"/>
+        </w:rPr>
+        <w:t>1</w:t>
+      </w:r>
+      <w:r>
+        <w:rPr>
+          <w:color w:val="262626" w:themeColor="text1" w:themeTint="D9"/>
+        </w:rPr>
+        <w:t xml:space="preserve">. </w:t>
+      </w:r>
+      <w:r>
+        <w:rPr>
+          <w:color w:val="262626" w:themeColor="text1" w:themeTint="D9"/>
+        </w:rPr>
+        <w:t>fork the repository on your github account</w:t>
+      </w:r>
     </w:p>
     <w:p>
       <w:pPr>
@@ -102,12 +119,29 @@
           <w:color w:val="262626" w:themeColor="text1" w:themeTint="D9"/>
         </w:rPr>
       </w:pPr>
-      <w:r>
-        <w:rPr>
-          <w:b/>
-          <w:color w:val="262626" w:themeColor="text1" w:themeTint="D9"/>
-        </w:rPr>
-        <w:t>1</w:t>
+    </w:p>
+    <w:p>
+      <w:pPr>
+        <w:shd w:val="clear" w:color="auto" w:fill="DBE5F1" w:themeFill="accent1" w:themeFillTint="33"/>
+        <w:rPr>
+          <w:b/>
+          <w:color w:val="262626" w:themeColor="text1" w:themeTint="D9"/>
+        </w:rPr>
+      </w:pPr>
+    </w:p>
+    <w:p>
+      <w:pPr>
+        <w:shd w:val="clear" w:color="auto" w:fill="DBE5F1" w:themeFill="accent1" w:themeFillTint="33"/>
+        <w:rPr>
+          <w:color w:val="984806" w:themeColor="accent6" w:themeShade="80"/>
+        </w:rPr>
+      </w:pPr>
+      <w:r>
+        <w:rPr>
+          <w:b/>
+          <w:color w:val="262626" w:themeColor="text1" w:themeTint="D9"/>
+        </w:rPr>
+        <w:t>2</w:t>
       </w:r>
       <w:r>
         <w:rPr>
@@ -119,71 +153,13 @@
         <w:rPr>
           <w:color w:val="262626" w:themeColor="text1" w:themeTint="D9"/>
         </w:rPr>
-        <w:t>fork the repository on your github account</w:t>
-      </w:r>
-    </w:p>
-    <w:p>
-      <w:pPr>
-        <w:shd w:val="clear" w:color="auto" w:fill="C6D9F1" w:themeFill="text2" w:themeFillTint="33"/>
-        <w:rPr>
-          <w:color w:val="262626" w:themeColor="text1" w:themeTint="D9"/>
-        </w:rPr>
-      </w:pPr>
-    </w:p>
-    <w:p>
-      <w:pPr>
-        <w:shd w:val="clear" w:color="auto" w:fill="DBE5F1" w:themeFill="accent1" w:themeFillTint="33"/>
-        <w:rPr>
-          <w:b/>
-          <w:color w:val="262626" w:themeColor="text1" w:themeTint="D9"/>
-        </w:rPr>
-      </w:pPr>
-    </w:p>
-    <w:p>
-      <w:pPr>
-        <w:shd w:val="clear" w:color="auto" w:fill="DBE5F1" w:themeFill="accent1" w:themeFillTint="33"/>
+        <w:t xml:space="preserve">create a new branch </w:t>
+      </w:r>
+      <w:r>
         <w:rPr>
           <w:color w:val="984806" w:themeColor="accent6" w:themeShade="80"/>
         </w:rPr>
-      </w:pPr>
-      <w:r>
-        <w:rPr>
-          <w:b/>
-          <w:color w:val="262626" w:themeColor="text1" w:themeTint="D9"/>
-        </w:rPr>
-        <w:t>2</w:t>
-      </w:r>
-      <w:r>
-        <w:rPr>
-          <w:color w:val="262626" w:themeColor="text1" w:themeTint="D9"/>
-        </w:rPr>
-        <w:t xml:space="preserve">. </w:t>
-      </w:r>
-      <w:r>
-        <w:rPr>
-          <w:color w:val="262626" w:themeColor="text1" w:themeTint="D9"/>
-        </w:rPr>
-        <w:t xml:space="preserve">create a new branch </w:t>
-      </w:r>
-      <w:proofErr w:type="gramStart"/>
-      <w:r>
-        <w:rPr>
-          <w:color w:val="984806" w:themeColor="accent6" w:themeShade="80"/>
-        </w:rPr>
-        <w:t>( /</w:t>
-      </w:r>
-      <w:proofErr w:type="gramEnd"/>
-      <w:r>
-        <w:rPr>
-          <w:color w:val="984806" w:themeColor="accent6" w:themeShade="80"/>
-        </w:rPr>
-        <w:t>!\ don't use the master and dev branch, if not your aske to a pull request will be i</w:t>
-      </w:r>
-      <w:r>
-        <w:rPr>
-          <w:color w:val="984806" w:themeColor="accent6" w:themeShade="80"/>
-        </w:rPr>
-        <w:t>gnored)</w:t>
+        <w:t>( /!\ don't use the master and dev branch, if not your aske to a pull request will be ignored)</w:t>
       </w:r>
     </w:p>
     <w:p>
@@ -302,13 +278,7 @@
         <w:rPr>
           <w:color w:val="262626" w:themeColor="text1" w:themeTint="D9"/>
         </w:rPr>
-        <w:t>For lea</w:t>
-      </w:r>
-      <w:r>
-        <w:rPr>
-          <w:color w:val="262626" w:themeColor="text1" w:themeTint="D9"/>
-        </w:rPr>
-        <w:t xml:space="preserve">rn to make the php unitary test: </w:t>
+        <w:t xml:space="preserve">For learn to make the php unitary test: </w:t>
       </w:r>
     </w:p>
     <w:p>
@@ -347,21 +317,12 @@
         <w:rPr>
           <w:color w:val="262626" w:themeColor="text1" w:themeTint="D9"/>
         </w:rPr>
-        <w:t>For learn to make the php fonctio</w:t>
-      </w:r>
-      <w:r>
-        <w:rPr>
-          <w:color w:val="262626" w:themeColor="text1" w:themeTint="D9"/>
-        </w:rPr>
-        <w:t>nal test:</w:t>
+        <w:t>For learn to make the php fonctional test:</w:t>
       </w:r>
     </w:p>
     <w:p>
       <w:pPr>
         <w:shd w:val="clear" w:color="auto" w:fill="DBE5F1" w:themeFill="accent1" w:themeFillTint="33"/>
-        <w:rPr>
-          <w:color w:val="262626" w:themeColor="text1" w:themeTint="D9"/>
-        </w:rPr>
       </w:pPr>
       <w:hyperlink r:id="rId7" w:history="1">
         <w:r>
@@ -406,7 +367,6 @@
           <w:color w:val="262626" w:themeColor="text1" w:themeTint="D9"/>
         </w:rPr>
       </w:pPr>
-      <w:proofErr w:type="gramStart"/>
       <w:r>
         <w:rPr>
           <w:b/>
@@ -424,14 +384,7 @@
         <w:rPr>
           <w:color w:val="262626" w:themeColor="text1" w:themeTint="D9"/>
         </w:rPr>
-        <w:t>Check</w:t>
-      </w:r>
-      <w:proofErr w:type="gramEnd"/>
-      <w:r>
-        <w:rPr>
-          <w:color w:val="262626" w:themeColor="text1" w:themeTint="D9"/>
-        </w:rPr>
-        <w:t xml:space="preserve"> your github repository with th</w:t>
+        <w:t>Check your github repository with th</w:t>
       </w:r>
       <w:r>
         <w:rPr>
@@ -529,7 +482,6 @@
           <w:color w:val="262626" w:themeColor="text1" w:themeTint="D9"/>
         </w:rPr>
       </w:pPr>
-      <w:proofErr w:type="gramStart"/>
       <w:r>
         <w:rPr>
           <w:b/>
@@ -547,14 +499,7 @@
         <w:rPr>
           <w:color w:val="262626" w:themeColor="text1" w:themeTint="D9"/>
         </w:rPr>
-        <w:t>Open</w:t>
-      </w:r>
-      <w:proofErr w:type="gramEnd"/>
-      <w:r>
-        <w:rPr>
-          <w:color w:val="262626" w:themeColor="text1" w:themeTint="D9"/>
-        </w:rPr>
-        <w:t xml:space="preserve"> an issue or a pull request to suggest changes or additions, check up if your suggest don't already exist in our issues.</w:t>
+        <w:t>Open an issue or a pull request to suggest changes or additions, check up if your suggest don't already exist in our issues.</w:t>
       </w:r>
     </w:p>
     <w:p>
@@ -581,7 +526,6 @@
           <w:color w:val="262626" w:themeColor="text1" w:themeTint="D9"/>
         </w:rPr>
       </w:pPr>
-      <w:proofErr w:type="gramStart"/>
       <w:r>
         <w:rPr>
           <w:b/>
@@ -599,39 +543,14 @@
         <w:rPr>
           <w:color w:val="262626" w:themeColor="text1" w:themeTint="D9"/>
         </w:rPr>
-        <w:t>If</w:t>
-      </w:r>
-      <w:proofErr w:type="gramEnd"/>
-      <w:r>
-        <w:rPr>
-          <w:color w:val="262626" w:themeColor="text1" w:themeTint="D9"/>
-        </w:rPr>
-        <w:t xml:space="preserve"> your suggest is checked then validated, so c</w:t>
-      </w:r>
-      <w:r>
-        <w:rPr>
-          <w:color w:val="262626" w:themeColor="text1" w:themeTint="D9"/>
-        </w:rPr>
-        <w:t xml:space="preserve">reate a pull request to this repository </w:t>
-      </w:r>
-    </w:p>
-    <w:p>
-      <w:pPr>
-        <w:pStyle w:val="Corpsdetexte"/>
+        <w:t xml:space="preserve">If your suggest is checked then validated, so create a pull request to this repository </w:t>
+      </w:r>
+    </w:p>
+    <w:p>
+      <w:pPr>
         <w:shd w:val="clear" w:color="auto" w:fill="C6D9F1" w:themeFill="text2" w:themeFillTint="33"/>
-        <w:spacing w:line="285" w:lineRule="atLeast"/>
-        <w:rPr>
-          <w:rFonts w:ascii="Arial" w:hAnsi="Arial"/>
-          <w:color w:val="1F497D" w:themeColor="text2"/>
-        </w:rPr>
-      </w:pPr>
-    </w:p>
-    <w:p>
-      <w:pPr>
-        <w:pStyle w:val="Corpsdetexte"/>
-        <w:spacing w:line="285" w:lineRule="atLeast"/>
-        <w:rPr>
-          <w:rFonts w:ascii="Arial" w:hAnsi="Arial"/>
+        <w:rPr>
+          <w:color w:val="262626" w:themeColor="text1" w:themeTint="D9"/>
         </w:rPr>
       </w:pPr>
     </w:p>
@@ -645,13 +564,6 @@
           <w:color w:val="1F497D" w:themeColor="text2"/>
         </w:rPr>
       </w:pPr>
-      <w:r>
-        <w:rPr>
-          <w:rFonts w:ascii="Arial" w:hAnsi="Arial"/>
-          <w:color w:val="1F497D" w:themeColor="text2"/>
-        </w:rPr>
-        <w:tab/>
-      </w:r>
     </w:p>
     <w:p>
       <w:pPr>
@@ -668,7 +580,7 @@
           <w:rFonts w:ascii="Arial" w:hAnsi="Arial"/>
           <w:color w:val="1F497D" w:themeColor="text2"/>
         </w:rPr>
-        <w:t xml:space="preserve">Contributors : </w:t>
+        <w:t>Contributors :</w:t>
       </w:r>
     </w:p>
     <w:p>
@@ -676,18 +588,12 @@
         <w:pStyle w:val="Corpsdetexte"/>
         <w:shd w:val="clear" w:color="auto" w:fill="FBD4B4" w:themeFill="accent6" w:themeFillTint="66"/>
         <w:spacing w:line="285" w:lineRule="atLeast"/>
+        <w:ind w:firstLine="709"/>
         <w:rPr>
           <w:rFonts w:ascii="Arial" w:hAnsi="Arial"/>
           <w:color w:val="1F497D" w:themeColor="text2"/>
         </w:rPr>
       </w:pPr>
-      <w:r>
-        <w:rPr>
-          <w:rFonts w:ascii="Arial" w:hAnsi="Arial"/>
-          <w:color w:val="1F497D" w:themeColor="text2"/>
-        </w:rPr>
-        <w:tab/>
-      </w:r>
       <w:r>
         <w:rPr>
           <w:rFonts w:ascii="Arial" w:hAnsi="Arial"/>
@@ -701,6 +607,7 @@
         <w:pStyle w:val="Corpsdetexte"/>
         <w:shd w:val="clear" w:color="auto" w:fill="FBD4B4" w:themeFill="accent6" w:themeFillTint="66"/>
         <w:spacing w:line="285" w:lineRule="atLeast"/>
+        <w:ind w:firstLine="709"/>
         <w:rPr>
           <w:rFonts w:ascii="Arial" w:hAnsi="Arial"/>
           <w:color w:val="1F497D" w:themeColor="text2"/>
@@ -711,14 +618,14 @@
           <w:rFonts w:ascii="Arial" w:hAnsi="Arial"/>
           <w:color w:val="1F497D" w:themeColor="text2"/>
         </w:rPr>
-        <w:tab/>
+        <w:t>-</w:t>
       </w:r>
       <w:r>
         <w:rPr>
           <w:rFonts w:ascii="Arial" w:hAnsi="Arial"/>
           <w:color w:val="1F497D" w:themeColor="text2"/>
         </w:rPr>
-        <w:t xml:space="preserve">- Aurélien THERIOT </w:t>
+        <w:t xml:space="preserve"> Aurélien THERIOT </w:t>
       </w:r>
     </w:p>
     <w:p>
@@ -1353,6 +1260,7 @@
   <w:style w:type="paragraph" w:default="1" w:styleId="Normal">
     <w:name w:val="Normal"/>
     <w:qFormat/>
+    <w:rsid w:val="0033131E"/>
     <w:pPr>
       <w:widowControl w:val="0"/>
       <w:suppressAutoHyphens/>
@@ -1376,6 +1284,7 @@
     <w:uiPriority w:val="99"/>
     <w:semiHidden/>
     <w:unhideWhenUsed/>
+    <w:qFormat/>
     <w:tblPr>
       <w:tblInd w:w="0" w:type="dxa"/>
       <w:tblCellMar>
@@ -1394,84 +1303,104 @@
   </w:style>
   <w:style w:type="character" w:customStyle="1" w:styleId="WW8Num1z0">
     <w:name w:val="WW8Num1z0"/>
+    <w:rsid w:val="0033131E"/>
   </w:style>
   <w:style w:type="character" w:customStyle="1" w:styleId="WW8Num1z1">
     <w:name w:val="WW8Num1z1"/>
+    <w:rsid w:val="0033131E"/>
   </w:style>
   <w:style w:type="character" w:customStyle="1" w:styleId="WW8Num1z2">
     <w:name w:val="WW8Num1z2"/>
+    <w:rsid w:val="0033131E"/>
     <w:rPr>
       <w:color w:val="FF3300"/>
     </w:rPr>
   </w:style>
   <w:style w:type="character" w:customStyle="1" w:styleId="WW8Num1z3">
     <w:name w:val="WW8Num1z3"/>
+    <w:rsid w:val="0033131E"/>
   </w:style>
   <w:style w:type="character" w:customStyle="1" w:styleId="WW8Num1z4">
     <w:name w:val="WW8Num1z4"/>
+    <w:rsid w:val="0033131E"/>
   </w:style>
   <w:style w:type="character" w:customStyle="1" w:styleId="WW8Num1z5">
     <w:name w:val="WW8Num1z5"/>
+    <w:rsid w:val="0033131E"/>
   </w:style>
   <w:style w:type="character" w:customStyle="1" w:styleId="WW8Num1z6">
     <w:name w:val="WW8Num1z6"/>
+    <w:rsid w:val="0033131E"/>
   </w:style>
   <w:style w:type="character" w:customStyle="1" w:styleId="WW8Num1z7">
     <w:name w:val="WW8Num1z7"/>
+    <w:rsid w:val="0033131E"/>
   </w:style>
   <w:style w:type="character" w:customStyle="1" w:styleId="WW8Num1z8">
     <w:name w:val="WW8Num1z8"/>
+    <w:rsid w:val="0033131E"/>
   </w:style>
   <w:style w:type="character" w:customStyle="1" w:styleId="WW8Num2z0">
     <w:name w:val="WW8Num2z0"/>
+    <w:rsid w:val="0033131E"/>
   </w:style>
   <w:style w:type="character" w:customStyle="1" w:styleId="WW8Num2z1">
     <w:name w:val="WW8Num2z1"/>
+    <w:rsid w:val="0033131E"/>
   </w:style>
   <w:style w:type="character" w:customStyle="1" w:styleId="WW8Num2z2">
     <w:name w:val="WW8Num2z2"/>
+    <w:rsid w:val="0033131E"/>
   </w:style>
   <w:style w:type="character" w:customStyle="1" w:styleId="WW8Num2z3">
     <w:name w:val="WW8Num2z3"/>
+    <w:rsid w:val="0033131E"/>
   </w:style>
   <w:style w:type="character" w:customStyle="1" w:styleId="WW8Num2z4">
     <w:name w:val="WW8Num2z4"/>
+    <w:rsid w:val="0033131E"/>
   </w:style>
   <w:style w:type="character" w:customStyle="1" w:styleId="WW8Num2z5">
     <w:name w:val="WW8Num2z5"/>
+    <w:rsid w:val="0033131E"/>
   </w:style>
   <w:style w:type="character" w:customStyle="1" w:styleId="WW8Num2z6">
     <w:name w:val="WW8Num2z6"/>
+    <w:rsid w:val="0033131E"/>
   </w:style>
   <w:style w:type="character" w:customStyle="1" w:styleId="WW8Num2z7">
     <w:name w:val="WW8Num2z7"/>
+    <w:rsid w:val="0033131E"/>
   </w:style>
   <w:style w:type="character" w:customStyle="1" w:styleId="WW8Num2z8">
     <w:name w:val="WW8Num2z8"/>
+    <w:rsid w:val="0033131E"/>
   </w:style>
   <w:style w:type="character" w:customStyle="1" w:styleId="Caractresdenumrotation">
     <w:name w:val="Caractères de numérotation"/>
+    <w:rsid w:val="0033131E"/>
   </w:style>
   <w:style w:type="character" w:styleId="Lienhypertexte">
     <w:name w:val="Hyperlink"/>
+    <w:rsid w:val="0033131E"/>
     <w:rPr>
       <w:color w:val="000080"/>
       <w:u w:val="single"/>
-      <w:lang/>
     </w:rPr>
   </w:style>
   <w:style w:type="character" w:styleId="Lienhypertextesuivivisit">
     <w:name w:val="FollowedHyperlink"/>
+    <w:rsid w:val="0033131E"/>
     <w:rPr>
       <w:color w:val="800000"/>
       <w:u w:val="single"/>
-      <w:lang/>
     </w:rPr>
   </w:style>
   <w:style w:type="paragraph" w:customStyle="1" w:styleId="Titre1">
     <w:name w:val="Titre1"/>
     <w:basedOn w:val="Normal"/>
     <w:next w:val="Corpsdetexte"/>
+    <w:rsid w:val="0033131E"/>
     <w:pPr>
       <w:keepNext/>
       <w:spacing w:before="240" w:after="120"/>
@@ -1485,6 +1414,7 @@
   <w:style w:type="paragraph" w:styleId="Corpsdetexte">
     <w:name w:val="Body Text"/>
     <w:basedOn w:val="Normal"/>
+    <w:rsid w:val="0033131E"/>
     <w:pPr>
       <w:spacing w:after="120"/>
     </w:pPr>
@@ -1492,10 +1422,12 @@
   <w:style w:type="paragraph" w:styleId="Liste">
     <w:name w:val="List"/>
     <w:basedOn w:val="Corpsdetexte"/>
+    <w:rsid w:val="0033131E"/>
   </w:style>
   <w:style w:type="paragraph" w:customStyle="1" w:styleId="Lgende1">
     <w:name w:val="Légende1"/>
     <w:basedOn w:val="Normal"/>
+    <w:rsid w:val="0033131E"/>
     <w:pPr>
       <w:suppressLineNumbers/>
       <w:spacing w:before="120" w:after="120"/>
@@ -1508,6 +1440,7 @@
   <w:style w:type="paragraph" w:customStyle="1" w:styleId="Index">
     <w:name w:val="Index"/>
     <w:basedOn w:val="Normal"/>
+    <w:rsid w:val="0033131E"/>
     <w:pPr>
       <w:suppressLineNumbers/>
     </w:pPr>

</xml_diff>